<commit_message>
cambios de fin de semana he iniciado el proyecto de un sitio web con python y angular. Revisemos los inconvenientes.
</commit_message>
<xml_diff>
--- a/appdocxemov/INFOTEC PAGO FACTURA SEP 2020.docx
+++ b/appdocxemov/INFOTEC PAGO FACTURA SEP 2020.docx
@@ -62,7 +62,7 @@
         <w:rPr>
           <w:b/>
         </w:rPr>
-        <w:t>septiembre</w:t>
+        <w:t>octubre</w:t>
       </w:r>
       <w:r>
         <w:t xml:space="preserve"> correspondiente al tramite quipux NUT</w:t>
@@ -133,7 +133,7 @@
         <w:rPr>
           <w:b/>
         </w:rPr>
-        <w:t>septiembre</w:t>
+        <w:t>octubre</w:t>
       </w:r>
       <w:r>
         <w:t xml:space="preserve"> ha cumplido satisfactoriamente con la entrega del servicio según la tabla que se indica     a continuación que muestra tanto el detalle de los enlaces de datos ANT y SERVICIOS DE RED MOVIL AVANZADO:</w:t>

</xml_diff>